<commit_message>
change dataset name and also updated doc
</commit_message>
<xml_diff>
--- a/CheckpointII/Lab04-Doc Template.docx
+++ b/CheckpointII/Lab04-Doc Template.docx
@@ -200,7 +200,6 @@
         </w:rPr>
         <w:t xml:space="preserve"> </w:t>
       </w:r>
-      <w:proofErr w:type="gramStart"/>
       <w:r>
         <w:rPr>
           <w:rFonts w:ascii="Calibri" w:eastAsia="DejaVu Sans Condensed" w:hAnsi="Calibri"/>
@@ -215,23 +214,6 @@
           <w:highlight w:val="yellow"/>
           <w:lang w:val="en-GB"/>
         </w:rPr>
-        <w:t>n</w:t>
-      </w:r>
-      <w:proofErr w:type="gramEnd"/>
-      <w:r>
-        <w:rPr>
-          <w:rFonts w:ascii="Calibri" w:eastAsia="DejaVu Sans Condensed" w:hAnsi="Calibri"/>
-          <w:highlight w:val="yellow"/>
-          <w:lang w:val="en-GB"/>
-        </w:rPr>
-        <w:t xml:space="preserve"> high</w:t>
-      </w:r>
-      <w:r>
-        <w:rPr>
-          <w:rFonts w:ascii="Calibri" w:eastAsia="DejaVu Sans Condensed" w:hAnsi="Calibri"/>
-          <w:highlight w:val="yellow"/>
-          <w:lang w:val="en-GB"/>
-        </w:rPr>
         <w:t xml:space="preserve"> </w:t>
       </w:r>
       <w:r>
@@ -240,7 +222,23 @@
           <w:highlight w:val="yellow"/>
           <w:lang w:val="en-GB"/>
         </w:rPr>
-        <w:t xml:space="preserve">level description </w:t>
+        <w:t>high</w:t>
+      </w:r>
+      <w:r>
+        <w:rPr>
+          <w:rFonts w:ascii="Calibri" w:eastAsia="DejaVu Sans Condensed" w:hAnsi="Calibri"/>
+          <w:highlight w:val="yellow"/>
+          <w:lang w:val="en-GB"/>
+        </w:rPr>
+        <w:t>-level</w:t>
+      </w:r>
+      <w:r>
+        <w:rPr>
+          <w:rFonts w:ascii="Calibri" w:eastAsia="DejaVu Sans Condensed" w:hAnsi="Calibri"/>
+          <w:highlight w:val="yellow"/>
+          <w:lang w:val="en-GB"/>
+        </w:rPr>
+        <w:t xml:space="preserve"> description </w:t>
       </w:r>
       <w:r>
         <w:rPr>
@@ -275,7 +273,21 @@
           <w:rFonts w:ascii="Calibri" w:eastAsia="DejaVu Sans Condensed" w:hAnsi="Calibri"/>
           <w:lang w:val="en-GB"/>
         </w:rPr>
-        <w:t xml:space="preserve">The aim of our information visualization is to correlate the reading habits of EU members and some demographics indicators such average income per level of education, student performance in mathematics, science and reading. </w:t>
+        <w:t>The aim of our information visualization is to correlate the reading habits of EU members and some demographics indicators such</w:t>
+      </w:r>
+      <w:r>
+        <w:rPr>
+          <w:rFonts w:ascii="Calibri" w:eastAsia="DejaVu Sans Condensed" w:hAnsi="Calibri"/>
+          <w:lang w:val="en-GB"/>
+        </w:rPr>
+        <w:t xml:space="preserve"> as</w:t>
+      </w:r>
+      <w:r>
+        <w:rPr>
+          <w:rFonts w:ascii="Calibri" w:eastAsia="DejaVu Sans Condensed" w:hAnsi="Calibri"/>
+          <w:lang w:val="en-GB"/>
+        </w:rPr>
+        <w:t xml:space="preserve"> average income per level of education, student performance in mathematics, science and reading. </w:t>
       </w:r>
     </w:p>
     <w:p>
@@ -325,7 +337,23 @@
           <w:sz w:val="18"/>
           <w:highlight w:val="yellow"/>
         </w:rPr>
-        <w:t>Time Spend Reading Books (By countries members of EU) (in the year 2010)</w:t>
+        <w:t>Time Spen</w:t>
+      </w:r>
+      <w:r>
+        <w:rPr>
+          <w:rFonts w:ascii="Courier New" w:hAnsi="Courier New" w:cs="Courier New"/>
+          <w:sz w:val="18"/>
+          <w:highlight w:val="yellow"/>
+        </w:rPr>
+        <w:t>t</w:t>
+      </w:r>
+      <w:r>
+        <w:rPr>
+          <w:rFonts w:ascii="Courier New" w:hAnsi="Courier New" w:cs="Courier New"/>
+          <w:sz w:val="18"/>
+          <w:highlight w:val="yellow"/>
+        </w:rPr>
+        <w:t xml:space="preserve"> Reading Books (By countries members of EU) (in the year 2010)</w:t>
       </w:r>
     </w:p>
     <w:p>
@@ -398,25 +426,26 @@
         <w:rPr>
           <w:rFonts w:ascii="Courier New" w:hAnsi="Courier New" w:cs="Courier New"/>
           <w:sz w:val="18"/>
-        </w:rPr>
-      </w:pPr>
-      <w:r>
+          <w:highlight w:val="yellow"/>
+        </w:rPr>
+      </w:pPr>
+    </w:p>
+    <w:p>
+      <w:pPr>
+        <w:spacing w:after="0"/>
         <w:rPr>
           <w:rFonts w:ascii="Courier New" w:hAnsi="Courier New" w:cs="Courier New"/>
           <w:sz w:val="18"/>
-          <w:highlight w:val="yellow"/>
-        </w:rPr>
-        <w:t>Book spending: Consumption expenditure for household by consumption purpose (2015-2018)</w:t>
-      </w:r>
-    </w:p>
-    <w:p>
-      <w:pPr>
-        <w:spacing w:after="0"/>
+        </w:rPr>
+      </w:pPr>
+      <w:r>
         <w:rPr>
           <w:rFonts w:ascii="Courier New" w:hAnsi="Courier New" w:cs="Courier New"/>
           <w:sz w:val="18"/>
-        </w:rPr>
-      </w:pPr>
+          <w:highlight w:val="yellow"/>
+        </w:rPr>
+        <w:t>Book spending: Consumption expenditure for household by consumption purpose (2015-2018)</w:t>
+      </w:r>
     </w:p>
     <w:p>
       <w:pPr>
@@ -604,18 +633,32 @@
           <w:sz w:val="18"/>
           <w:highlight w:val="yellow"/>
         </w:rPr>
-        <w:t xml:space="preserve">Participation in rate in education(non-traditional) and </w:t>
-      </w:r>
-      <w:proofErr w:type="gramStart"/>
+        <w:t>Participation</w:t>
+      </w:r>
       <w:r>
         <w:rPr>
           <w:rFonts w:ascii="Courier New" w:hAnsi="Courier New" w:cs="Courier New"/>
           <w:sz w:val="18"/>
           <w:highlight w:val="yellow"/>
         </w:rPr>
-        <w:t>training(</w:t>
-      </w:r>
-      <w:proofErr w:type="gramEnd"/>
+        <w:t xml:space="preserve"> </w:t>
+      </w:r>
+      <w:r>
+        <w:rPr>
+          <w:rFonts w:ascii="Courier New" w:hAnsi="Courier New" w:cs="Courier New"/>
+          <w:sz w:val="18"/>
+          <w:highlight w:val="yellow"/>
+        </w:rPr>
+        <w:t xml:space="preserve">rate in education(non-traditional) and </w:t>
+      </w:r>
+      <w:r>
+        <w:rPr>
+          <w:rFonts w:ascii="Courier New" w:hAnsi="Courier New" w:cs="Courier New"/>
+          <w:sz w:val="18"/>
+          <w:highlight w:val="yellow"/>
+        </w:rPr>
+        <w:t>training (</w:t>
+      </w:r>
       <w:r>
         <w:rPr>
           <w:rFonts w:ascii="Courier New" w:hAnsi="Courier New" w:cs="Courier New"/>
@@ -1012,6 +1055,14 @@
                 <w:lang w:val="en-GB"/>
               </w:rPr>
             </w:pPr>
+            <w:r>
+              <w:rPr>
+                <w:rFonts w:ascii="Calibri" w:eastAsia="DejaVu Sans Condensed" w:hAnsi="Calibri"/>
+                <w:highlight w:val="yellow"/>
+                <w:lang w:val="en-GB"/>
+              </w:rPr>
+              <w:t>Time spent reading books</w:t>
+            </w:r>
           </w:p>
         </w:tc>
         <w:tc>
@@ -1032,6 +1083,14 @@
                 <w:lang w:val="en-GB"/>
               </w:rPr>
             </w:pPr>
+            <w:r>
+              <w:rPr>
+                <w:rFonts w:ascii="Calibri" w:eastAsia="DejaVu Sans Condensed" w:hAnsi="Calibri"/>
+                <w:highlight w:val="yellow"/>
+                <w:lang w:val="en-GB"/>
+              </w:rPr>
+              <w:t>UNIT, GEO, TIME, SEX, AGE, ACL00, VALUE, Flag and Footnotes</w:t>
+            </w:r>
           </w:p>
         </w:tc>
         <w:tc>
@@ -1052,6 +1111,14 @@
                 <w:lang w:val="en-GB"/>
               </w:rPr>
             </w:pPr>
+            <w:r>
+              <w:rPr>
+                <w:rFonts w:ascii="Calibri" w:eastAsia="DejaVu Sans Condensed" w:hAnsi="Calibri"/>
+                <w:highlight w:val="yellow"/>
+                <w:lang w:val="en-GB"/>
+              </w:rPr>
+              <w:t>Country, Value</w:t>
+            </w:r>
           </w:p>
         </w:tc>
         <w:tc>
@@ -1072,6 +1139,14 @@
                 <w:lang w:val="en-GB"/>
               </w:rPr>
             </w:pPr>
+            <w:r>
+              <w:rPr>
+                <w:rFonts w:ascii="Calibri" w:eastAsia="DejaVu Sans Condensed" w:hAnsi="Calibri"/>
+                <w:highlight w:val="yellow"/>
+                <w:lang w:val="en-GB"/>
+              </w:rPr>
+              <w:t>(1)</w:t>
+            </w:r>
           </w:p>
         </w:tc>
       </w:tr>
@@ -1097,6 +1172,14 @@
                 <w:lang w:val="en-GB"/>
               </w:rPr>
             </w:pPr>
+            <w:r>
+              <w:rPr>
+                <w:rFonts w:ascii="Calibri" w:eastAsia="DejaVu Sans Condensed" w:hAnsi="Calibri"/>
+                <w:highlight w:val="yellow"/>
+                <w:lang w:val="en-GB"/>
+              </w:rPr>
+              <w:t>Participation rate in education and training</w:t>
+            </w:r>
           </w:p>
         </w:tc>
         <w:tc>
@@ -1117,6 +1200,22 @@
                 <w:lang w:val="en-GB"/>
               </w:rPr>
             </w:pPr>
+            <w:r>
+              <w:rPr>
+                <w:rFonts w:ascii="Calibri" w:eastAsia="DejaVu Sans Condensed" w:hAnsi="Calibri"/>
+                <w:highlight w:val="yellow"/>
+                <w:lang w:val="en-GB"/>
+              </w:rPr>
+              <w:t>TIME, GEO</w:t>
+            </w:r>
+            <w:r>
+              <w:rPr>
+                <w:rFonts w:ascii="Calibri" w:eastAsia="DejaVu Sans Condensed" w:hAnsi="Calibri"/>
+                <w:highlight w:val="yellow"/>
+                <w:lang w:val="en-GB"/>
+              </w:rPr>
+              <w:t>, UNIT, SEX, AGE, Value, Flag and Footnotes</w:t>
+            </w:r>
           </w:p>
         </w:tc>
         <w:tc>
@@ -1137,6 +1236,30 @@
                 <w:lang w:val="en-GB"/>
               </w:rPr>
             </w:pPr>
+            <w:r>
+              <w:rPr>
+                <w:rFonts w:ascii="Calibri" w:eastAsia="DejaVu Sans Condensed" w:hAnsi="Calibri"/>
+                <w:highlight w:val="yellow"/>
+                <w:lang w:val="en-GB"/>
+              </w:rPr>
+              <w:t>Year,</w:t>
+            </w:r>
+            <w:r>
+              <w:rPr>
+                <w:rFonts w:ascii="Calibri" w:eastAsia="DejaVu Sans Condensed" w:hAnsi="Calibri"/>
+                <w:highlight w:val="yellow"/>
+                <w:lang w:val="en-GB"/>
+              </w:rPr>
+              <w:t xml:space="preserve"> </w:t>
+            </w:r>
+            <w:r>
+              <w:rPr>
+                <w:rFonts w:ascii="Calibri" w:eastAsia="DejaVu Sans Condensed" w:hAnsi="Calibri"/>
+                <w:highlight w:val="yellow"/>
+                <w:lang w:val="en-GB"/>
+              </w:rPr>
+              <w:t>SEX, Value, Country</w:t>
+            </w:r>
           </w:p>
         </w:tc>
         <w:tc>
@@ -1157,6 +1280,14 @@
                 <w:lang w:val="en-GB"/>
               </w:rPr>
             </w:pPr>
+            <w:r>
+              <w:rPr>
+                <w:rFonts w:ascii="Calibri" w:eastAsia="DejaVu Sans Condensed" w:hAnsi="Calibri"/>
+                <w:highlight w:val="yellow"/>
+                <w:lang w:val="en-GB"/>
+              </w:rPr>
+              <w:t>(2)</w:t>
+            </w:r>
           </w:p>
         </w:tc>
       </w:tr>
@@ -1182,6 +1313,14 @@
                 <w:lang w:val="en-GB"/>
               </w:rPr>
             </w:pPr>
+            <w:r>
+              <w:rPr>
+                <w:rFonts w:ascii="Calibri" w:eastAsia="DejaVu Sans Condensed" w:hAnsi="Calibri"/>
+                <w:highlight w:val="yellow"/>
+                <w:lang w:val="en-GB"/>
+              </w:rPr>
+              <w:t>Early leavers from education</w:t>
+            </w:r>
           </w:p>
         </w:tc>
         <w:tc>
@@ -1202,6 +1341,14 @@
                 <w:lang w:val="en-GB"/>
               </w:rPr>
             </w:pPr>
+            <w:r>
+              <w:rPr>
+                <w:rFonts w:ascii="Calibri" w:eastAsia="DejaVu Sans Condensed" w:hAnsi="Calibri"/>
+                <w:highlight w:val="yellow"/>
+                <w:lang w:val="en-GB"/>
+              </w:rPr>
+              <w:t>TIME, GEO, SEX, WSTATUS, UNIT, AGE, Value, Flag and Footnotes</w:t>
+            </w:r>
           </w:p>
         </w:tc>
         <w:tc>
@@ -1222,6 +1369,14 @@
                 <w:lang w:val="en-GB"/>
               </w:rPr>
             </w:pPr>
+            <w:r>
+              <w:rPr>
+                <w:rFonts w:ascii="Calibri" w:eastAsia="DejaVu Sans Condensed" w:hAnsi="Calibri"/>
+                <w:highlight w:val="yellow"/>
+                <w:lang w:val="en-GB"/>
+              </w:rPr>
+              <w:t>Year, SEX, Value, Country</w:t>
+            </w:r>
           </w:p>
         </w:tc>
         <w:tc>
@@ -1242,6 +1397,14 @@
                 <w:lang w:val="en-GB"/>
               </w:rPr>
             </w:pPr>
+            <w:r>
+              <w:rPr>
+                <w:rFonts w:ascii="Calibri" w:eastAsia="DejaVu Sans Condensed" w:hAnsi="Calibri"/>
+                <w:highlight w:val="yellow"/>
+                <w:lang w:val="en-GB"/>
+              </w:rPr>
+              <w:t>(3)</w:t>
+            </w:r>
           </w:p>
         </w:tc>
       </w:tr>
@@ -1267,6 +1430,14 @@
                 <w:lang w:val="en-GB"/>
               </w:rPr>
             </w:pPr>
+            <w:r>
+              <w:rPr>
+                <w:rFonts w:ascii="Calibri" w:eastAsia="DejaVu Sans Condensed" w:hAnsi="Calibri"/>
+                <w:highlight w:val="yellow"/>
+                <w:lang w:val="en-GB"/>
+              </w:rPr>
+              <w:t>Household expenditure in books</w:t>
+            </w:r>
           </w:p>
         </w:tc>
         <w:tc>
@@ -1287,6 +1458,14 @@
                 <w:lang w:val="en-GB"/>
               </w:rPr>
             </w:pPr>
+            <w:r>
+              <w:rPr>
+                <w:rFonts w:ascii="Calibri" w:eastAsia="DejaVu Sans Condensed" w:hAnsi="Calibri"/>
+                <w:highlight w:val="yellow"/>
+                <w:lang w:val="en-GB"/>
+              </w:rPr>
+              <w:t>TIME, GEO, UNIT, COICOP, Value, Flag and Footnotes</w:t>
+            </w:r>
           </w:p>
         </w:tc>
         <w:tc>
@@ -1307,6 +1486,14 @@
                 <w:lang w:val="en-GB"/>
               </w:rPr>
             </w:pPr>
+            <w:r>
+              <w:rPr>
+                <w:rFonts w:ascii="Calibri" w:eastAsia="DejaVu Sans Condensed" w:hAnsi="Calibri"/>
+                <w:highlight w:val="yellow"/>
+                <w:lang w:val="en-GB"/>
+              </w:rPr>
+              <w:t>Year, Value, Country</w:t>
+            </w:r>
           </w:p>
         </w:tc>
         <w:tc>
@@ -1327,91 +1514,14 @@
                 <w:lang w:val="en-GB"/>
               </w:rPr>
             </w:pPr>
-          </w:p>
-        </w:tc>
-      </w:tr>
-      <w:tr>
-        <w:trPr>
-          <w:trHeight w:val="498"/>
-        </w:trPr>
-        <w:tc>
-          <w:tcPr>
-            <w:tcW w:w="3926" w:type="dxa"/>
-          </w:tcPr>
-          <w:p>
-            <w:pPr>
-              <w:pStyle w:val="PargrafodaLista"/>
-              <w:widowControl w:val="0"/>
-              <w:suppressAutoHyphens/>
-              <w:spacing w:after="120"/>
-              <w:ind w:left="0"/>
-              <w:jc w:val="both"/>
-              <w:rPr>
-                <w:rFonts w:ascii="Calibri" w:eastAsia="DejaVu Sans Condensed" w:hAnsi="Calibri"/>
-                <w:highlight w:val="yellow"/>
-                <w:lang w:val="en-GB"/>
-              </w:rPr>
-            </w:pPr>
-          </w:p>
-        </w:tc>
-        <w:tc>
-          <w:tcPr>
-            <w:tcW w:w="2387" w:type="dxa"/>
-          </w:tcPr>
-          <w:p>
-            <w:pPr>
-              <w:pStyle w:val="PargrafodaLista"/>
-              <w:widowControl w:val="0"/>
-              <w:suppressAutoHyphens/>
-              <w:spacing w:after="120"/>
-              <w:ind w:left="0"/>
-              <w:jc w:val="both"/>
-              <w:rPr>
-                <w:rFonts w:ascii="Calibri" w:eastAsia="DejaVu Sans Condensed" w:hAnsi="Calibri"/>
-                <w:highlight w:val="yellow"/>
-                <w:lang w:val="en-GB"/>
-              </w:rPr>
-            </w:pPr>
-          </w:p>
-        </w:tc>
-        <w:tc>
-          <w:tcPr>
-            <w:tcW w:w="2387" w:type="dxa"/>
-          </w:tcPr>
-          <w:p>
-            <w:pPr>
-              <w:pStyle w:val="PargrafodaLista"/>
-              <w:widowControl w:val="0"/>
-              <w:suppressAutoHyphens/>
-              <w:spacing w:after="120"/>
-              <w:ind w:left="0"/>
-              <w:jc w:val="both"/>
-              <w:rPr>
-                <w:rFonts w:ascii="Calibri" w:eastAsia="DejaVu Sans Condensed" w:hAnsi="Calibri"/>
-                <w:highlight w:val="yellow"/>
-                <w:lang w:val="en-GB"/>
-              </w:rPr>
-            </w:pPr>
-          </w:p>
-        </w:tc>
-        <w:tc>
-          <w:tcPr>
-            <w:tcW w:w="2387" w:type="dxa"/>
-          </w:tcPr>
-          <w:p>
-            <w:pPr>
-              <w:pStyle w:val="PargrafodaLista"/>
-              <w:widowControl w:val="0"/>
-              <w:suppressAutoHyphens/>
-              <w:spacing w:after="120"/>
-              <w:ind w:left="0"/>
-              <w:jc w:val="both"/>
-              <w:rPr>
-                <w:rFonts w:ascii="Calibri" w:eastAsia="DejaVu Sans Condensed" w:hAnsi="Calibri"/>
-                <w:highlight w:val="yellow"/>
-                <w:lang w:val="en-GB"/>
-              </w:rPr>
-            </w:pPr>
+            <w:r>
+              <w:rPr>
+                <w:rFonts w:ascii="Calibri" w:eastAsia="DejaVu Sans Condensed" w:hAnsi="Calibri"/>
+                <w:highlight w:val="yellow"/>
+                <w:lang w:val="en-GB"/>
+              </w:rPr>
+              <w:t>(4)</w:t>
+            </w:r>
           </w:p>
         </w:tc>
       </w:tr>
@@ -1419,39 +1529,79 @@
     <w:p>
       <w:pPr>
         <w:pStyle w:val="PargrafodaLista"/>
-        <w:widowControl w:val="0"/>
-        <w:suppressAutoHyphens/>
-        <w:spacing w:after="120"/>
-        <w:ind w:left="1080"/>
-        <w:jc w:val="both"/>
-        <w:rPr>
-          <w:rFonts w:ascii="Calibri" w:eastAsia="DejaVu Sans Condensed" w:hAnsi="Calibri"/>
-          <w:highlight w:val="yellow"/>
+        <w:rPr>
           <w:lang w:val="en-GB"/>
         </w:rPr>
       </w:pPr>
     </w:p>
     <w:p>
       <w:pPr>
-        <w:keepNext/>
-        <w:widowControl w:val="0"/>
+        <w:pStyle w:val="PargrafodaLista"/>
         <w:numPr>
-          <w:ilvl w:val="3"/>
-          <w:numId w:val="1"/>
+          <w:ilvl w:val="0"/>
+          <w:numId w:val="11"/>
         </w:numPr>
-        <w:tabs>
-          <w:tab w:val="left" w:pos="0"/>
-        </w:tabs>
-        <w:suppressAutoHyphens/>
-        <w:spacing w:before="240" w:after="120"/>
-        <w:outlineLvl w:val="3"/>
-        <w:rPr>
-          <w:rFonts w:ascii="Calibri" w:eastAsia="DejaVu Sans Condensed" w:hAnsi="Calibri" w:cs="DejaVu Sans Condensed"/>
-          <w:b/>
-          <w:bCs/>
-          <w:lang w:val="en-GB"/>
-        </w:rPr>
-      </w:pPr>
+        <w:rPr>
+          <w:rFonts w:asciiTheme="majorHAnsi" w:hAnsiTheme="majorHAnsi" w:cstheme="majorHAnsi"/>
+          <w:highlight w:val="yellow"/>
+          <w:lang w:val="en-GB"/>
+        </w:rPr>
+      </w:pPr>
+      <w:r>
+        <w:rPr>
+          <w:rFonts w:ascii="Calibri" w:eastAsia="DejaVu Sans Condensed" w:hAnsi="Calibri"/>
+          <w:highlight w:val="yellow"/>
+          <w:lang w:val="en-GB"/>
+        </w:rPr>
+        <w:t>The only selected attributes were the country and value, since for our questions these are the only ones we need</w:t>
+      </w:r>
+      <w:r>
+        <w:rPr>
+          <w:rFonts w:ascii="Calibri" w:eastAsia="DejaVu Sans Condensed" w:hAnsi="Calibri"/>
+          <w:highlight w:val="yellow"/>
+          <w:lang w:val="en-GB"/>
+        </w:rPr>
+        <w:t>. Although we had interest in the attributes sex and age, these were not discriminated in the dataset, there was only a value which was “TOTAL”.</w:t>
+      </w:r>
+    </w:p>
+    <w:p>
+      <w:pPr>
+        <w:pStyle w:val="PargrafodaLista"/>
+        <w:numPr>
+          <w:ilvl w:val="0"/>
+          <w:numId w:val="11"/>
+        </w:numPr>
+        <w:rPr>
+          <w:rFonts w:asciiTheme="majorHAnsi" w:hAnsiTheme="majorHAnsi" w:cstheme="majorHAnsi"/>
+          <w:highlight w:val="yellow"/>
+          <w:lang w:val="en-GB"/>
+        </w:rPr>
+      </w:pPr>
+      <w:r>
+        <w:rPr>
+          <w:rFonts w:ascii="Calibri" w:eastAsia="DejaVu Sans Condensed" w:hAnsi="Calibri"/>
+          <w:color w:val="FF0000"/>
+          <w:highlight w:val="yellow"/>
+          <w:lang w:val="en-GB"/>
+        </w:rPr>
+        <w:t>See the questions related to the dataset</w:t>
+      </w:r>
+    </w:p>
+    <w:p>
+      <w:pPr>
+        <w:pStyle w:val="PargrafodaLista"/>
+        <w:numPr>
+          <w:ilvl w:val="0"/>
+          <w:numId w:val="11"/>
+        </w:numPr>
+        <w:rPr>
+          <w:rFonts w:asciiTheme="majorHAnsi" w:hAnsiTheme="majorHAnsi" w:cstheme="majorHAnsi"/>
+          <w:highlight w:val="yellow"/>
+          <w:lang w:val="en-GB"/>
+        </w:rPr>
+      </w:pPr>
+      <w:bookmarkStart w:id="0" w:name="_GoBack"/>
+      <w:bookmarkEnd w:id="0"/>
     </w:p>
     <w:p>
       <w:pPr>
@@ -2620,6 +2770,7 @@
           <w:bCs/>
           <w:lang w:val="en-GB"/>
         </w:rPr>
+        <w:lastRenderedPageBreak/>
         <w:t xml:space="preserve">4. </w:t>
       </w:r>
       <w:r>
@@ -2764,16 +2915,7 @@
           <w:highlight w:val="yellow"/>
           <w:lang w:val="en-GB"/>
         </w:rPr>
-        <w:t xml:space="preserve">that show that with your data sample you will be able to provide the answers to </w:t>
-      </w:r>
-      <w:r>
-        <w:rPr>
-          <w:rFonts w:ascii="Calibri" w:eastAsia="DejaVu Sans Condensed" w:hAnsi="Calibri"/>
-          <w:highlight w:val="yellow"/>
-          <w:lang w:val="en-GB"/>
-        </w:rPr>
-        <w:lastRenderedPageBreak/>
-        <w:t>the questions you formulated.</w:t>
+        <w:t>that show that with your data sample you will be able to provide the answers to the questions you formulated.</w:t>
       </w:r>
     </w:p>
     <w:p>
@@ -2785,8 +2927,6 @@
           <w:u w:val="single"/>
         </w:rPr>
       </w:pPr>
-      <w:bookmarkStart w:id="0" w:name="_GoBack"/>
-      <w:bookmarkEnd w:id="0"/>
     </w:p>
     <w:sectPr>
       <w:pgSz w:w="11900" w:h="16840"/>
@@ -3641,6 +3781,95 @@
     </w:lvl>
   </w:abstractNum>
   <w:abstractNum w:abstractNumId="6" w15:restartNumberingAfterBreak="0">
+    <w:nsid w:val="0A7A288A"/>
+    <w:multiLevelType w:val="hybridMultilevel"/>
+    <w:tmpl w:val="6994BA44"/>
+    <w:lvl w:ilvl="0" w:tplc="C92409E8">
+      <w:start w:val="1"/>
+      <w:numFmt w:val="decimal"/>
+      <w:lvlText w:val="(%1)"/>
+      <w:lvlJc w:val="left"/>
+      <w:pPr>
+        <w:ind w:left="720" w:hanging="360"/>
+      </w:pPr>
+      <w:rPr>
+        <w:rFonts w:hint="default"/>
+      </w:rPr>
+    </w:lvl>
+    <w:lvl w:ilvl="1" w:tplc="08160019" w:tentative="1">
+      <w:start w:val="1"/>
+      <w:numFmt w:val="lowerLetter"/>
+      <w:lvlText w:val="%2."/>
+      <w:lvlJc w:val="left"/>
+      <w:pPr>
+        <w:ind w:left="1440" w:hanging="360"/>
+      </w:pPr>
+    </w:lvl>
+    <w:lvl w:ilvl="2" w:tplc="0816001B" w:tentative="1">
+      <w:start w:val="1"/>
+      <w:numFmt w:val="lowerRoman"/>
+      <w:lvlText w:val="%3."/>
+      <w:lvlJc w:val="right"/>
+      <w:pPr>
+        <w:ind w:left="2160" w:hanging="180"/>
+      </w:pPr>
+    </w:lvl>
+    <w:lvl w:ilvl="3" w:tplc="0816000F" w:tentative="1">
+      <w:start w:val="1"/>
+      <w:numFmt w:val="decimal"/>
+      <w:lvlText w:val="%4."/>
+      <w:lvlJc w:val="left"/>
+      <w:pPr>
+        <w:ind w:left="2880" w:hanging="360"/>
+      </w:pPr>
+    </w:lvl>
+    <w:lvl w:ilvl="4" w:tplc="08160019" w:tentative="1">
+      <w:start w:val="1"/>
+      <w:numFmt w:val="lowerLetter"/>
+      <w:lvlText w:val="%5."/>
+      <w:lvlJc w:val="left"/>
+      <w:pPr>
+        <w:ind w:left="3600" w:hanging="360"/>
+      </w:pPr>
+    </w:lvl>
+    <w:lvl w:ilvl="5" w:tplc="0816001B" w:tentative="1">
+      <w:start w:val="1"/>
+      <w:numFmt w:val="lowerRoman"/>
+      <w:lvlText w:val="%6."/>
+      <w:lvlJc w:val="right"/>
+      <w:pPr>
+        <w:ind w:left="4320" w:hanging="180"/>
+      </w:pPr>
+    </w:lvl>
+    <w:lvl w:ilvl="6" w:tplc="0816000F" w:tentative="1">
+      <w:start w:val="1"/>
+      <w:numFmt w:val="decimal"/>
+      <w:lvlText w:val="%7."/>
+      <w:lvlJc w:val="left"/>
+      <w:pPr>
+        <w:ind w:left="5040" w:hanging="360"/>
+      </w:pPr>
+    </w:lvl>
+    <w:lvl w:ilvl="7" w:tplc="08160019" w:tentative="1">
+      <w:start w:val="1"/>
+      <w:numFmt w:val="lowerLetter"/>
+      <w:lvlText w:val="%8."/>
+      <w:lvlJc w:val="left"/>
+      <w:pPr>
+        <w:ind w:left="5760" w:hanging="360"/>
+      </w:pPr>
+    </w:lvl>
+    <w:lvl w:ilvl="8" w:tplc="0816001B" w:tentative="1">
+      <w:start w:val="1"/>
+      <w:numFmt w:val="lowerRoman"/>
+      <w:lvlText w:val="%9."/>
+      <w:lvlJc w:val="right"/>
+      <w:pPr>
+        <w:ind w:left="6480" w:hanging="180"/>
+      </w:pPr>
+    </w:lvl>
+  </w:abstractNum>
+  <w:abstractNum w:abstractNumId="7" w15:restartNumberingAfterBreak="0">
     <w:nsid w:val="1DDA5F1C"/>
     <w:multiLevelType w:val="hybridMultilevel"/>
     <w:tmpl w:val="DBB0A4C4"/>
@@ -3753,7 +3982,7 @@
       </w:rPr>
     </w:lvl>
   </w:abstractNum>
-  <w:abstractNum w:abstractNumId="7" w15:restartNumberingAfterBreak="0">
+  <w:abstractNum w:abstractNumId="8" w15:restartNumberingAfterBreak="0">
     <w:nsid w:val="4CAF190F"/>
     <w:multiLevelType w:val="hybridMultilevel"/>
     <w:tmpl w:val="C6DEAE7C"/>
@@ -3866,7 +4095,96 @@
       </w:rPr>
     </w:lvl>
   </w:abstractNum>
-  <w:abstractNum w:abstractNumId="8" w15:restartNumberingAfterBreak="0">
+  <w:abstractNum w:abstractNumId="9" w15:restartNumberingAfterBreak="0">
+    <w:nsid w:val="4FA36693"/>
+    <w:multiLevelType w:val="hybridMultilevel"/>
+    <w:tmpl w:val="C4E050A4"/>
+    <w:lvl w:ilvl="0" w:tplc="6296AF4E">
+      <w:start w:val="1"/>
+      <w:numFmt w:val="decimal"/>
+      <w:lvlText w:val="(%1)"/>
+      <w:lvlJc w:val="left"/>
+      <w:pPr>
+        <w:ind w:left="720" w:hanging="360"/>
+      </w:pPr>
+      <w:rPr>
+        <w:rFonts w:hint="default"/>
+      </w:rPr>
+    </w:lvl>
+    <w:lvl w:ilvl="1" w:tplc="08160019" w:tentative="1">
+      <w:start w:val="1"/>
+      <w:numFmt w:val="lowerLetter"/>
+      <w:lvlText w:val="%2."/>
+      <w:lvlJc w:val="left"/>
+      <w:pPr>
+        <w:ind w:left="1440" w:hanging="360"/>
+      </w:pPr>
+    </w:lvl>
+    <w:lvl w:ilvl="2" w:tplc="0816001B" w:tentative="1">
+      <w:start w:val="1"/>
+      <w:numFmt w:val="lowerRoman"/>
+      <w:lvlText w:val="%3."/>
+      <w:lvlJc w:val="right"/>
+      <w:pPr>
+        <w:ind w:left="2160" w:hanging="180"/>
+      </w:pPr>
+    </w:lvl>
+    <w:lvl w:ilvl="3" w:tplc="0816000F" w:tentative="1">
+      <w:start w:val="1"/>
+      <w:numFmt w:val="decimal"/>
+      <w:lvlText w:val="%4."/>
+      <w:lvlJc w:val="left"/>
+      <w:pPr>
+        <w:ind w:left="2880" w:hanging="360"/>
+      </w:pPr>
+    </w:lvl>
+    <w:lvl w:ilvl="4" w:tplc="08160019" w:tentative="1">
+      <w:start w:val="1"/>
+      <w:numFmt w:val="lowerLetter"/>
+      <w:lvlText w:val="%5."/>
+      <w:lvlJc w:val="left"/>
+      <w:pPr>
+        <w:ind w:left="3600" w:hanging="360"/>
+      </w:pPr>
+    </w:lvl>
+    <w:lvl w:ilvl="5" w:tplc="0816001B" w:tentative="1">
+      <w:start w:val="1"/>
+      <w:numFmt w:val="lowerRoman"/>
+      <w:lvlText w:val="%6."/>
+      <w:lvlJc w:val="right"/>
+      <w:pPr>
+        <w:ind w:left="4320" w:hanging="180"/>
+      </w:pPr>
+    </w:lvl>
+    <w:lvl w:ilvl="6" w:tplc="0816000F" w:tentative="1">
+      <w:start w:val="1"/>
+      <w:numFmt w:val="decimal"/>
+      <w:lvlText w:val="%7."/>
+      <w:lvlJc w:val="left"/>
+      <w:pPr>
+        <w:ind w:left="5040" w:hanging="360"/>
+      </w:pPr>
+    </w:lvl>
+    <w:lvl w:ilvl="7" w:tplc="08160019" w:tentative="1">
+      <w:start w:val="1"/>
+      <w:numFmt w:val="lowerLetter"/>
+      <w:lvlText w:val="%8."/>
+      <w:lvlJc w:val="left"/>
+      <w:pPr>
+        <w:ind w:left="5760" w:hanging="360"/>
+      </w:pPr>
+    </w:lvl>
+    <w:lvl w:ilvl="8" w:tplc="0816001B" w:tentative="1">
+      <w:start w:val="1"/>
+      <w:numFmt w:val="lowerRoman"/>
+      <w:lvlText w:val="%9."/>
+      <w:lvlJc w:val="right"/>
+      <w:pPr>
+        <w:ind w:left="6480" w:hanging="180"/>
+      </w:pPr>
+    </w:lvl>
+  </w:abstractNum>
+  <w:abstractNum w:abstractNumId="10" w15:restartNumberingAfterBreak="0">
     <w:nsid w:val="52902555"/>
     <w:multiLevelType w:val="hybridMultilevel"/>
     <w:tmpl w:val="E3E8FE72"/>
@@ -3995,16 +4313,22 @@
     <w:abstractNumId w:val="0"/>
   </w:num>
   <w:num w:numId="6">
-    <w:abstractNumId w:val="6"/>
+    <w:abstractNumId w:val="7"/>
   </w:num>
   <w:num w:numId="7">
-    <w:abstractNumId w:val="7"/>
+    <w:abstractNumId w:val="8"/>
   </w:num>
   <w:num w:numId="8">
     <w:abstractNumId w:val="5"/>
   </w:num>
   <w:num w:numId="9">
-    <w:abstractNumId w:val="8"/>
+    <w:abstractNumId w:val="10"/>
+  </w:num>
+  <w:num w:numId="10">
+    <w:abstractNumId w:val="9"/>
+  </w:num>
+  <w:num w:numId="11">
+    <w:abstractNumId w:val="6"/>
   </w:num>
 </w:numbering>
 </file>
@@ -4271,12 +4595,6 @@
     <w:lsdException w:name="Colorful Grid Accent 6"/>
     <w:lsdException w:name="Bibliography" w:semiHidden="1" w:unhideWhenUsed="1"/>
     <w:lsdException w:name="TOC Heading" w:semiHidden="1" w:unhideWhenUsed="1"/>
-    <w:lsdException w:name="Plain Table 4" w:semiHidden="1" w:unhideWhenUsed="1"/>
-    <w:lsdException w:name="Plain Table 5" w:semiHidden="1" w:unhideWhenUsed="1"/>
-    <w:lsdException w:name="Grid Table Light" w:semiHidden="1" w:unhideWhenUsed="1"/>
-    <w:lsdException w:name="Grid Table 1 Light" w:semiHidden="1" w:unhideWhenUsed="1"/>
-    <w:lsdException w:name="Grid Table 2" w:semiHidden="1" w:unhideWhenUsed="1"/>
-    <w:lsdException w:name="Grid Table 3" w:semiHidden="1" w:unhideWhenUsed="1"/>
     <w:lsdException w:name="Grid Table 4" w:uiPriority="49"/>
     <w:lsdException w:name="Grid Table 5 Dark" w:uiPriority="50"/>
     <w:lsdException w:name="Grid Table 6 Colorful" w:uiPriority="51"/>

</xml_diff>

<commit_message>
started editing the ppt
</commit_message>
<xml_diff>
--- a/CheckpointII/Lab04-Doc Template.docx
+++ b/CheckpointII/Lab04-Doc Template.docx
@@ -1525,6 +1525,101 @@
           </w:p>
         </w:tc>
       </w:tr>
+      <w:tr>
+        <w:trPr>
+          <w:trHeight w:val="498"/>
+        </w:trPr>
+        <w:tc>
+          <w:tcPr>
+            <w:tcW w:w="3926" w:type="dxa"/>
+          </w:tcPr>
+          <w:p>
+            <w:pPr>
+              <w:pStyle w:val="PargrafodaLista"/>
+              <w:widowControl w:val="0"/>
+              <w:suppressAutoHyphens/>
+              <w:spacing w:after="120"/>
+              <w:ind w:left="0"/>
+              <w:jc w:val="both"/>
+              <w:rPr>
+                <w:rFonts w:ascii="Calibri" w:eastAsia="DejaVu Sans Condensed" w:hAnsi="Calibri"/>
+                <w:highlight w:val="yellow"/>
+                <w:lang w:val="en-GB"/>
+              </w:rPr>
+            </w:pPr>
+          </w:p>
+        </w:tc>
+        <w:tc>
+          <w:tcPr>
+            <w:tcW w:w="2387" w:type="dxa"/>
+          </w:tcPr>
+          <w:p>
+            <w:pPr>
+              <w:pStyle w:val="PargrafodaLista"/>
+              <w:widowControl w:val="0"/>
+              <w:suppressAutoHyphens/>
+              <w:spacing w:after="120"/>
+              <w:ind w:left="0"/>
+              <w:jc w:val="both"/>
+              <w:rPr>
+                <w:rFonts w:ascii="Calibri" w:eastAsia="DejaVu Sans Condensed" w:hAnsi="Calibri"/>
+                <w:highlight w:val="yellow"/>
+                <w:lang w:val="en-GB"/>
+              </w:rPr>
+            </w:pPr>
+          </w:p>
+        </w:tc>
+        <w:tc>
+          <w:tcPr>
+            <w:tcW w:w="2387" w:type="dxa"/>
+          </w:tcPr>
+          <w:p>
+            <w:pPr>
+              <w:pStyle w:val="PargrafodaLista"/>
+              <w:widowControl w:val="0"/>
+              <w:suppressAutoHyphens/>
+              <w:spacing w:after="120"/>
+              <w:ind w:left="0"/>
+              <w:jc w:val="both"/>
+              <w:rPr>
+                <w:rFonts w:ascii="Calibri" w:eastAsia="DejaVu Sans Condensed" w:hAnsi="Calibri"/>
+                <w:highlight w:val="yellow"/>
+                <w:lang w:val="en-GB"/>
+              </w:rPr>
+            </w:pPr>
+          </w:p>
+        </w:tc>
+        <w:tc>
+          <w:tcPr>
+            <w:tcW w:w="2387" w:type="dxa"/>
+          </w:tcPr>
+          <w:p>
+            <w:pPr>
+              <w:pStyle w:val="PargrafodaLista"/>
+              <w:widowControl w:val="0"/>
+              <w:suppressAutoHyphens/>
+              <w:spacing w:after="120"/>
+              <w:ind w:left="0"/>
+              <w:jc w:val="both"/>
+              <w:rPr>
+                <w:rFonts w:ascii="Calibri" w:eastAsia="DejaVu Sans Condensed" w:hAnsi="Calibri"/>
+                <w:highlight w:val="yellow"/>
+                <w:lang w:val="en-GB"/>
+              </w:rPr>
+            </w:pPr>
+            <w:r>
+              <w:rPr>
+                <w:rFonts w:ascii="Calibri" w:eastAsia="DejaVu Sans Condensed" w:hAnsi="Calibri"/>
+                <w:highlight w:val="yellow"/>
+                <w:lang w:val="en-GB"/>
+              </w:rPr>
+              <w:t>(5)</w:t>
+            </w:r>
+            <w:bookmarkStart w:id="0" w:name="_GoBack"/>
+            <w:bookmarkEnd w:id="0"/>
+          </w:p>
+        </w:tc>
+      </w:tr>
     </w:tbl>
     <w:p>
       <w:pPr>
@@ -1600,8 +1695,52 @@
           <w:lang w:val="en-GB"/>
         </w:rPr>
       </w:pPr>
-      <w:bookmarkStart w:id="0" w:name="_GoBack"/>
-      <w:bookmarkEnd w:id="0"/>
+      <w:r>
+        <w:rPr>
+          <w:rFonts w:asciiTheme="majorHAnsi" w:hAnsiTheme="majorHAnsi" w:cstheme="majorHAnsi"/>
+          <w:highlight w:val="yellow"/>
+          <w:lang w:val="en-GB"/>
+        </w:rPr>
+        <w:t>This dataset is going to be related with the first one, and answer to our question of “</w:t>
+      </w:r>
+      <w:r>
+        <w:rPr>
+          <w:rFonts w:ascii="Calibri" w:eastAsia="DejaVu Sans Condensed" w:hAnsi="Calibri"/>
+          <w:highlight w:val="yellow"/>
+          <w:lang w:val="en-GB"/>
+        </w:rPr>
+        <w:t>Given a country’s reading habits, what is the rate of dropout?</w:t>
+      </w:r>
+      <w:r>
+        <w:rPr>
+          <w:rFonts w:ascii="Calibri" w:eastAsia="DejaVu Sans Condensed" w:hAnsi="Calibri"/>
+          <w:highlight w:val="yellow"/>
+          <w:lang w:val="en-GB"/>
+        </w:rPr>
+        <w:t>”</w:t>
+      </w:r>
+      <w:r>
+        <w:rPr>
+          <w:rFonts w:ascii="Calibri" w:eastAsia="DejaVu Sans Condensed" w:hAnsi="Calibri"/>
+          <w:highlight w:val="yellow"/>
+          <w:lang w:val="en-GB"/>
+        </w:rPr>
+        <w:t>, for this reason, the only selected values consist in the year (2009-2018), sex (totals, male and female), value (percentage) and country.</w:t>
+      </w:r>
+    </w:p>
+    <w:p>
+      <w:pPr>
+        <w:pStyle w:val="PargrafodaLista"/>
+        <w:numPr>
+          <w:ilvl w:val="0"/>
+          <w:numId w:val="11"/>
+        </w:numPr>
+        <w:rPr>
+          <w:rFonts w:asciiTheme="majorHAnsi" w:hAnsiTheme="majorHAnsi" w:cstheme="majorHAnsi"/>
+          <w:highlight w:val="yellow"/>
+          <w:lang w:val="en-GB"/>
+        </w:rPr>
+      </w:pPr>
     </w:p>
     <w:p>
       <w:pPr>
@@ -2770,7 +2909,6 @@
           <w:bCs/>
           <w:lang w:val="en-GB"/>
         </w:rPr>
-        <w:lastRenderedPageBreak/>
         <w:t xml:space="preserve">4. </w:t>
       </w:r>
       <w:r>
@@ -3983,6 +4121,92 @@
     </w:lvl>
   </w:abstractNum>
   <w:abstractNum w:abstractNumId="8" w15:restartNumberingAfterBreak="0">
+    <w:nsid w:val="48B91582"/>
+    <w:multiLevelType w:val="hybridMultilevel"/>
+    <w:tmpl w:val="B7E6A0D4"/>
+    <w:lvl w:ilvl="0" w:tplc="0816000F">
+      <w:start w:val="1"/>
+      <w:numFmt w:val="decimal"/>
+      <w:lvlText w:val="%1."/>
+      <w:lvlJc w:val="left"/>
+      <w:pPr>
+        <w:ind w:left="720" w:hanging="360"/>
+      </w:pPr>
+    </w:lvl>
+    <w:lvl w:ilvl="1" w:tplc="08160019">
+      <w:start w:val="1"/>
+      <w:numFmt w:val="lowerLetter"/>
+      <w:lvlText w:val="%2."/>
+      <w:lvlJc w:val="left"/>
+      <w:pPr>
+        <w:ind w:left="1440" w:hanging="360"/>
+      </w:pPr>
+    </w:lvl>
+    <w:lvl w:ilvl="2" w:tplc="0816001B" w:tentative="1">
+      <w:start w:val="1"/>
+      <w:numFmt w:val="lowerRoman"/>
+      <w:lvlText w:val="%3."/>
+      <w:lvlJc w:val="right"/>
+      <w:pPr>
+        <w:ind w:left="2160" w:hanging="180"/>
+      </w:pPr>
+    </w:lvl>
+    <w:lvl w:ilvl="3" w:tplc="0816000F" w:tentative="1">
+      <w:start w:val="1"/>
+      <w:numFmt w:val="decimal"/>
+      <w:lvlText w:val="%4."/>
+      <w:lvlJc w:val="left"/>
+      <w:pPr>
+        <w:ind w:left="2880" w:hanging="360"/>
+      </w:pPr>
+    </w:lvl>
+    <w:lvl w:ilvl="4" w:tplc="08160019" w:tentative="1">
+      <w:start w:val="1"/>
+      <w:numFmt w:val="lowerLetter"/>
+      <w:lvlText w:val="%5."/>
+      <w:lvlJc w:val="left"/>
+      <w:pPr>
+        <w:ind w:left="3600" w:hanging="360"/>
+      </w:pPr>
+    </w:lvl>
+    <w:lvl w:ilvl="5" w:tplc="0816001B" w:tentative="1">
+      <w:start w:val="1"/>
+      <w:numFmt w:val="lowerRoman"/>
+      <w:lvlText w:val="%6."/>
+      <w:lvlJc w:val="right"/>
+      <w:pPr>
+        <w:ind w:left="4320" w:hanging="180"/>
+      </w:pPr>
+    </w:lvl>
+    <w:lvl w:ilvl="6" w:tplc="0816000F" w:tentative="1">
+      <w:start w:val="1"/>
+      <w:numFmt w:val="decimal"/>
+      <w:lvlText w:val="%7."/>
+      <w:lvlJc w:val="left"/>
+      <w:pPr>
+        <w:ind w:left="5040" w:hanging="360"/>
+      </w:pPr>
+    </w:lvl>
+    <w:lvl w:ilvl="7" w:tplc="08160019" w:tentative="1">
+      <w:start w:val="1"/>
+      <w:numFmt w:val="lowerLetter"/>
+      <w:lvlText w:val="%8."/>
+      <w:lvlJc w:val="left"/>
+      <w:pPr>
+        <w:ind w:left="5760" w:hanging="360"/>
+      </w:pPr>
+    </w:lvl>
+    <w:lvl w:ilvl="8" w:tplc="0816001B" w:tentative="1">
+      <w:start w:val="1"/>
+      <w:numFmt w:val="lowerRoman"/>
+      <w:lvlText w:val="%9."/>
+      <w:lvlJc w:val="right"/>
+      <w:pPr>
+        <w:ind w:left="6480" w:hanging="180"/>
+      </w:pPr>
+    </w:lvl>
+  </w:abstractNum>
+  <w:abstractNum w:abstractNumId="9" w15:restartNumberingAfterBreak="0">
     <w:nsid w:val="4CAF190F"/>
     <w:multiLevelType w:val="hybridMultilevel"/>
     <w:tmpl w:val="C6DEAE7C"/>
@@ -4095,7 +4319,7 @@
       </w:rPr>
     </w:lvl>
   </w:abstractNum>
-  <w:abstractNum w:abstractNumId="9" w15:restartNumberingAfterBreak="0">
+  <w:abstractNum w:abstractNumId="10" w15:restartNumberingAfterBreak="0">
     <w:nsid w:val="4FA36693"/>
     <w:multiLevelType w:val="hybridMultilevel"/>
     <w:tmpl w:val="C4E050A4"/>
@@ -4184,7 +4408,7 @@
       </w:pPr>
     </w:lvl>
   </w:abstractNum>
-  <w:abstractNum w:abstractNumId="10" w15:restartNumberingAfterBreak="0">
+  <w:abstractNum w:abstractNumId="11" w15:restartNumberingAfterBreak="0">
     <w:nsid w:val="52902555"/>
     <w:multiLevelType w:val="hybridMultilevel"/>
     <w:tmpl w:val="E3E8FE72"/>
@@ -4316,19 +4540,22 @@
     <w:abstractNumId w:val="7"/>
   </w:num>
   <w:num w:numId="7">
-    <w:abstractNumId w:val="8"/>
+    <w:abstractNumId w:val="9"/>
   </w:num>
   <w:num w:numId="8">
     <w:abstractNumId w:val="5"/>
   </w:num>
   <w:num w:numId="9">
-    <w:abstractNumId w:val="10"/>
+    <w:abstractNumId w:val="11"/>
   </w:num>
   <w:num w:numId="10">
-    <w:abstractNumId w:val="9"/>
+    <w:abstractNumId w:val="10"/>
   </w:num>
   <w:num w:numId="11">
     <w:abstractNumId w:val="6"/>
+  </w:num>
+  <w:num w:numId="12">
+    <w:abstractNumId w:val="8"/>
   </w:num>
 </w:numbering>
 </file>

</xml_diff>